<commit_message>
correct possible sigsev due to \0 violation
</commit_message>
<xml_diff>
--- a/test/files/sample_100kB.docx
+++ b/test/files/sample_100kB.docx
@@ -12,7 +12,7 @@
       </w:pPr>
       <w:r>
         <w:rPr/>
-        <w:t xml:space="preserve">Lorem ipsum </w:t>
+        <w:t xml:space="preserve">Officia</w:t>
       </w:r>
     </w:p>
     <w:p>
@@ -65,7 +65,7 @@
       </w:pPr>
       <w:r>
         <w:rPr/>
-        <w:t xml:space="preserve">Lorem ipsum dolor sit amet, consectetur adipiscing elit. Nunc ac faucibus odio. </w:t>
+        <w:t xml:space="preserve">Culpa ad eiusmod cillum reprehenderit quis veniam, sunt velit fugiat ut</w:t>
       </w:r>
     </w:p>
     <w:p>
@@ -138,7 +138,7 @@
           <w:spacing w:val="0"/>
           <w:sz w:val="21"/>
         </w:rPr>
-        <w:t xml:space="preserve">Vestibulum neque massa, scelerisque sit amet ligula eu, congue molestie mi. Praesent ut varius sem. Nullam at porttitor arcu, nec lacinia nisi. Ut ac dolor vitae odio interdum condimentum. </w:t>
+        <w:t xml:space="preserve">Lorem elit, deserunt incididunt esse mollit sunt proident, qui mollit dolore velit dolore sed cupidatat eiusmod dolor ad adipiscing reprehenderit ad consequat. In est magna veniam, minim elit</w:t>
       </w:r>
       <w:r>
         <w:rPr>
@@ -152,20 +152,20 @@
           <w:spacing w:val="0"/>
           <w:sz w:val="21"/>
         </w:rPr>
-        <w:t xml:space="preserve">Vivamus dapibus sodales ex, vitae malesuada ipsum cursus convallis. Maecenas sed egestas nulla, ac condimentum orci. </w:t>
-      </w:r>
-      <w:r>
-        <w:rPr>
-          <w:rFonts w:cs="DejaVu Sans" w:ascii="DejaVu Sans" w:hAnsi="DejaVu Sans"/>
-          <w:b w:val="false"/>
-          <w:i w:val="false"/>
-          <w:caps w:val="false"/>
-          <w:smallCaps w:val="false"/>
-          <w:color w:val="000000"/>
-          <w:spacing w:val="0"/>
-          <w:sz w:val="21"/>
-        </w:rPr>
-        <w:t xml:space="preserve">Mauris diam felis, vulputate ac suscipit et, iaculis non est. Curabitur semper arcu ac ligula semper, nec luctus nisl blandit. Integer lacinia ante ac libero lobortis imperdiet. </w:t>
+        <w:t xml:space="preserve">Lorem tempor enim lorem ut et ad mollit enim ut qui ut dolore eu anim</w:t>
+      </w:r>
+      <w:r>
+        <w:rPr>
+          <w:rFonts w:cs="DejaVu Sans" w:ascii="DejaVu Sans" w:hAnsi="DejaVu Sans"/>
+          <w:b w:val="false"/>
+          <w:i w:val="false"/>
+          <w:caps w:val="false"/>
+          <w:smallCaps w:val="false"/>
+          <w:color w:val="000000"/>
+          <w:spacing w:val="0"/>
+          <w:sz w:val="21"/>
+        </w:rPr>
+        <w:t xml:space="preserve">Deserunt proident, sint ut duis labore ullamco magna consequat. Dolor sed voluptate ut dolor anim exercitation dolore magna cupidatat eu duis eiusmod do in ut laboris</w:t>
       </w:r>
       <w:r>
         <w:rPr>
@@ -179,20 +179,20 @@
           <w:spacing w:val="0"/>
           <w:sz w:val="21"/>
         </w:rPr>
-        <w:t xml:space="preserve">Nullam mollis convallis ipsum, ac accumsan nunc vehicula vitae. </w:t>
-      </w:r>
-      <w:r>
-        <w:rPr>
-          <w:rFonts w:cs="DejaVu Sans" w:ascii="DejaVu Sans" w:hAnsi="DejaVu Sans"/>
-          <w:b w:val="false"/>
-          <w:i w:val="false"/>
-          <w:caps w:val="false"/>
-          <w:smallCaps w:val="false"/>
-          <w:color w:val="000000"/>
-          <w:spacing w:val="0"/>
-          <w:sz w:val="21"/>
-        </w:rPr>
-        <w:t>Nulla eget justo in felis tristique fringilla. Morbi sit amet tortor quis risus auctor condimentum. Morbi in ullamcorper elit. Nulla iaculis tellus sit amet mauris tempus fringilla.</w:t>
+        <w:t xml:space="preserve">Reprehenderit excepteur minim proident, cupidatat ut nulla sed</w:t>
+      </w:r>
+      <w:r>
+        <w:rPr>
+          <w:rFonts w:cs="DejaVu Sans" w:ascii="DejaVu Sans" w:hAnsi="DejaVu Sans"/>
+          <w:b w:val="false"/>
+          <w:i w:val="false"/>
+          <w:caps w:val="false"/>
+          <w:smallCaps w:val="false"/>
+          <w:color w:val="000000"/>
+          <w:spacing w:val="0"/>
+          <w:sz w:val="21"/>
+        </w:rPr>
+        <w:t>Deserunt mollit consequat. Incididunt in irure laboris et anim est enim quis cupidatat aute ut consequat. Consectetur nisi excepteur sint lorem incididunt ullamco culpa anim fugiat.</w:t>
       </w:r>
     </w:p>
     <w:p>
@@ -229,7 +229,7 @@
           <w:spacing w:val="0"/>
           <w:sz w:val="21"/>
         </w:rPr>
-        <w:t>Maecenas mauris lectus, lobortis et purus mattis, blandit dictum tellus.</w:t>
+        <w:t>Fugiat excepteur sed in qui sit velit duis veniam.</w:t>
       </w:r>
     </w:p>
     <w:p>
@@ -272,7 +272,7 @@
           <w:spacing w:val="0"/>
           <w:sz w:val="21"/>
         </w:rPr>
-        <w:t xml:space="preserve">Maecenas non lorem quis tellus placerat varius. </w:t>
+        <w:t xml:space="preserve">Dolore labore in dolor incididunt id</w:t>
       </w:r>
     </w:p>
     <w:p>
@@ -315,7 +315,7 @@
           <w:spacing w:val="0"/>
           <w:sz w:val="21"/>
         </w:rPr>
-        <w:t xml:space="preserve">Nulla facilisi. </w:t>
+        <w:t xml:space="preserve">Lorem</w:t>
       </w:r>
     </w:p>
     <w:p>
@@ -358,7 +358,7 @@
           <w:sz w:val="21"/>
           <w:u w:val="single"/>
         </w:rPr>
-        <w:t xml:space="preserve">Aenean congue fringilla justo ut aliquam. </w:t>
+        <w:t xml:space="preserve">Velit sint aute deserunt laboris</w:t>
       </w:r>
     </w:p>
     <w:p>
@@ -401,7 +401,7 @@
             <w:spacing w:val="0"/>
             <w:sz w:val="21"/>
           </w:rPr>
-          <w:t xml:space="preserve">Mauris id ex erat. </w:t>
+          <w:t xml:space="preserve">Pariatur. Ex incididunt</w:t>
         </w:r>
       </w:hyperlink>
       <w:r>
@@ -415,7 +415,7 @@
           <w:spacing w:val="0"/>
           <w:sz w:val="21"/>
         </w:rPr>
-        <w:t xml:space="preserve">Nunc vulputate neque vitae justo facilisis, non condimentum ante sagittis. </w:t>
+        <w:t xml:space="preserve">Duis ex nostrud deserunt ex ut excepteur minim lorem</w:t>
       </w:r>
     </w:p>
     <w:p>
@@ -456,7 +456,7 @@
           <w:spacing w:val="0"/>
           <w:sz w:val="21"/>
         </w:rPr>
-        <w:t xml:space="preserve">Morbi viverra semper lorem nec molestie. </w:t>
+        <w:t xml:space="preserve">Officia veniam, tempor irure lorem</w:t>
       </w:r>
     </w:p>
     <w:p>
@@ -497,7 +497,7 @@
           <w:spacing w:val="0"/>
           <w:sz w:val="21"/>
         </w:rPr>
-        <w:t>Maecenas tincidunt est efficitur ligula euismod, sit amet ornare est vulputate.</w:t>
+        <w:t>Commodo deserunt labore nostrud in commodo quis in eiusmod magna.</w:t>
       </w:r>
     </w:p>
     <w:p>
@@ -853,7 +853,7 @@
           <w:spacing w:val="0"/>
           <w:sz w:val="21"/>
         </w:rPr>
-        <w:t>In non mauris justo. Duis vehicula mi vel mi pretium, a viverra erat efficitur. Cras aliquam est ac eros varius, id iaculis dui auctor. Duis pretium neque ligula, et pulvinar mi placerat et. Nulla nec nunc sit amet nunc posuere vestibulum. Ut id neque eget tortor mattis tristique. Donec ante est, blandit sit amet tristique vel, lacinia pulvinar arcu. Pellentesque scelerisque fermentum erat, id posuere justo pulvinar ut. Cras id eros sed enim aliquam lobortis. Sed lobortis nisl ut eros efficitur tincidunt. Cras justo mi, porttitor quis mattis vel, ultricies ut purus. Ut facilisis et lacus eu cursus.</w:t>
+        <w:t>Enim consectetur cillum sit irure sunt dolore eiusmod veniam, pariatur. Voluptate sint voluptate consectetur dolore velit est dolor cupidatat esse dolore ut in officia deserunt veniam, duis ullamco anim dolore esse magna culpa veniam, laboris irure ut sed fugiat aute in ex ut commodo aute cillum aliqua. Velit exercitation labore ad consectetur excepteur dolor elit, dolore nostrud velit elit, minim veniam, culpa eu veniam, sed officia velit dolore pariatur. Ad et excepteur sunt culpa irure sed duis amet, ut proident, eiusmod labore est nostrud officia quis ipsum do cupidatat ex do consequat. Non ex pariatur. Sunt sed.</w:t>
       </w:r>
     </w:p>
     <w:p>
@@ -890,7 +890,7 @@
           <w:spacing w:val="0"/>
           <w:sz w:val="21"/>
         </w:rPr>
-        <w:t xml:space="preserve">In eleifend velit vitae libero sollicitudin euismod. Fusce vitae vestibulum velit. Pellentesque vulputate lectus quis pellentesque commodo. Aliquam erat volutpat. Vestibulum in egestas velit. Pellentesque fermentum nisl vitae fringilla venenatis. Etiam id mauris vitae orci maximus ultricies. </w:t>
+        <w:t xml:space="preserve">Lorem reprehenderit ut veniam, non minim ut eu culpa ut quis consectetur lorem ut et ut eu magna esse nulla commodo ex minim voluptate elit, aliqua. Et in sed veniam, est fugiat qui minim esse veniam</w:t>
       </w:r>
     </w:p>
     <w:p>
@@ -943,7 +943,7 @@
       </w:pPr>
       <w:r>
         <w:rPr/>
-        <w:t>Cras fringilla ipsum magna, in fringilla dui commodo a.</w:t>
+        <w:t>Velit nostrud dolore labore proident, ad labore tempor.</w:t>
       </w:r>
     </w:p>
     <w:p>
@@ -1115,7 +1115,7 @@
                 <w:spacing w:val="0"/>
                 <w:sz w:val="21"/>
               </w:rPr>
-              <w:t>Lorem ipsum</w:t>
+              <w:t>Velit</w:t>
             </w:r>
           </w:p>
         </w:tc>
@@ -1149,7 +1149,7 @@
                 <w:rFonts w:cs="DejaVu Sans" w:ascii="DejaVu Sans" w:hAnsi="DejaVu Sans"/>
                 <w:sz w:val="21"/>
               </w:rPr>
-              <w:t>Lorem ipsum</w:t>
+              <w:t>Aute</w:t>
             </w:r>
           </w:p>
         </w:tc>
@@ -1183,7 +1183,7 @@
                 <w:rFonts w:cs="DejaVu Sans" w:ascii="DejaVu Sans" w:hAnsi="DejaVu Sans"/>
                 <w:sz w:val="21"/>
               </w:rPr>
-              <w:t>Lorem ipsum</w:t>
+              <w:t>Quis</w:t>
             </w:r>
           </w:p>
         </w:tc>
@@ -1276,7 +1276,7 @@
                 <w:spacing w:val="0"/>
                 <w:sz w:val="21"/>
               </w:rPr>
-              <w:t>In eleifend velit vitae libero sollicitudin euismod.</w:t>
+              <w:t>Quis occaecat do labore laboris in.</w:t>
             </w:r>
           </w:p>
         </w:tc>
@@ -1310,7 +1310,7 @@
                 <w:rFonts w:cs="DejaVu Sans" w:ascii="DejaVu Sans" w:hAnsi="DejaVu Sans"/>
                 <w:sz w:val="21"/>
               </w:rPr>
-              <w:t>Lorem</w:t>
+              <w:t/>
             </w:r>
           </w:p>
         </w:tc>
@@ -1436,7 +1436,7 @@
                 <w:spacing w:val="0"/>
                 <w:sz w:val="21"/>
               </w:rPr>
-              <w:t>Cras fringilla ipsum magna, in fringilla dui commodo a.</w:t>
+              <w:t>Esse tempor fugiat deserunt exercitation eu incididunt sunt.</w:t>
             </w:r>
           </w:p>
         </w:tc>
@@ -1470,7 +1470,7 @@
                 <w:rFonts w:cs="DejaVu Sans" w:ascii="DejaVu Sans" w:hAnsi="DejaVu Sans"/>
                 <w:sz w:val="21"/>
               </w:rPr>
-              <w:t>Ipsum</w:t>
+              <w:t/>
             </w:r>
           </w:p>
         </w:tc>
@@ -1596,7 +1596,7 @@
                 <w:spacing w:val="0"/>
                 <w:sz w:val="21"/>
               </w:rPr>
-              <w:t xml:space="preserve">Aliquam erat volutpat. </w:t>
+              <w:t xml:space="preserve">Dolore qui</w:t>
             </w:r>
           </w:p>
         </w:tc>
@@ -1630,7 +1630,7 @@
                 <w:rFonts w:cs="DejaVu Sans" w:ascii="DejaVu Sans" w:hAnsi="DejaVu Sans"/>
                 <w:sz w:val="21"/>
               </w:rPr>
-              <w:t>Lorem</w:t>
+              <w:t/>
             </w:r>
           </w:p>
         </w:tc>
@@ -1758,7 +1758,7 @@
                 <w:spacing w:val="0"/>
                 <w:sz w:val="21"/>
               </w:rPr>
-              <w:t xml:space="preserve">Fusce vitae vestibulum velit. </w:t>
+              <w:t xml:space="preserve">In eiusmod dolore</w:t>
             </w:r>
           </w:p>
         </w:tc>
@@ -1792,7 +1792,7 @@
                 <w:rFonts w:cs="DejaVu Sans" w:ascii="DejaVu Sans" w:hAnsi="DejaVu Sans"/>
                 <w:sz w:val="21"/>
               </w:rPr>
-              <w:t>Lorem</w:t>
+              <w:t/>
             </w:r>
           </w:p>
         </w:tc>
@@ -1918,7 +1918,7 @@
                 <w:spacing w:val="0"/>
                 <w:sz w:val="21"/>
               </w:rPr>
-              <w:t>Etiam vehicula luctus fermentum.</w:t>
+              <w:t>Et occaecat incididunt.</w:t>
             </w:r>
           </w:p>
         </w:tc>
@@ -1952,7 +1952,7 @@
                 <w:rFonts w:cs="DejaVu Sans" w:ascii="DejaVu Sans" w:hAnsi="DejaVu Sans"/>
                 <w:sz w:val="21"/>
               </w:rPr>
-              <w:t>Ipsum</w:t>
+              <w:t/>
             </w:r>
           </w:p>
         </w:tc>
@@ -2061,7 +2061,7 @@
           <w:spacing w:val="0"/>
           <w:sz w:val="21"/>
         </w:rPr>
-        <w:t>Etiam vehicula luctus fermentum. In vel metus congue, pulvinar lectus vel, fermentum dui. Maecenas ante orci, egestas ut aliquet sit amet, sagittis a magna. Aliquam ante quam, pellentesque ut dignissim quis, laoreet eget est. Aliquam erat volutpat. Class aptent taciti sociosqu ad litora torquent per conubia nostra, per inceptos himenaeos. Ut ullamcorper justo sapien, in cursus libero viverra eget. Vivamus auctor imperdiet urna, at pulvinar leo posuere laoreet. Suspendisse neque nisl, fringilla at iaculis scelerisque, ornare vel dolor. Ut et pulvinar nunc. Pellentesque fringilla mollis efficitur. Nullam venenatis commodo imperdiet. Morbi velit neque, semper quis lorem quis, efficitur dignissim ipsum. Ut ac lorem sed turpis imperdiet eleifend sit amet id sapien.</w:t>
+        <w:t>Dolor sed dolor lorem minim ut velit culpa esse sed occaecat aliquip et duis dolore exercitation ut qui adipiscing aliquip pariatur. Occaecat ea in mollit incididunt proident, sunt quis laboris id commodo laboris enim dolore incididunt enim quis nisi et tempor lorem ut dolore mollit consectetur voluptate proident, enim elit, eu adipiscing eu aliquip eiusmod lorem laboris lorem ex proident, adipiscing est nostrud commodo cillum cupidatat tempor et eiusmod ut et in magna dolor velit aliquip labore in pariatur. Nisi ut anim do qui elit, magna minim et nulla ut ad fugiat excepteur cupidatat consequat. Ut nulla cillum esse culpa dolore lorem in commodo dolor nostrud anim occaecat est eu.</w:t>
       </w:r>
     </w:p>
     <w:p>
@@ -2147,7 +2147,7 @@
       </w:pPr>
       <w:r>
         <w:rPr/>
-        <w:t xml:space="preserve">Lorem ipsum dolor sit amet, consectetur adipiscing elit. </w:t>
+        <w:t xml:space="preserve">Et aute esse ea aliquip excepteur nulla</w:t>
       </w:r>
     </w:p>
     <w:p>
@@ -2220,7 +2220,7 @@
           <w:spacing w:val="0"/>
           <w:sz w:val="21"/>
         </w:rPr>
-        <w:t>Nunc ac faucibus odio. Vestibulum neque massa, scelerisque sit amet ligula eu, congue molestie mi. Praesent ut varius sem. Nullam at porttitor arcu, nec lacinia nisi. Ut ac dolor vitae odio interdum condimentum. Vivamus dapibus sodales ex, vitae malesuada ipsum cursus convallis. Maecenas sed egestas nulla, ac condimentum orci. Mauris diam felis, vulputate ac suscipit et, iaculis non est. Curabitur semper arcu ac ligula semper, nec luctus nisl blandit. Integer lacinia ante ac libero lobortis imperdiet. Nullam mollis convallis ipsum, ac accumsan nunc vehicula vitae. Nulla eget justo in felis tristique fringilla. Morbi sit amet tortor quis risus auctor condimentum. Morbi in ullamcorper elit. Nulla iaculis tellus sit amet mauris tempus fringilla.</w:t>
+        <w:t>Sint elit, ex amet, laboris ad non veniam, anim ullamco labore voluptate incididunt labore culpa ut deserunt commodo excepteur enim aliquip cillum ullamco tempor dolor mollit consequat. Non magna enim deserunt sunt ex aliquip tempor nisi officia sed mollit sed culpa sed aliquip culpa ad exercitation labore occaecat proident, lorem ad sed dolor magna amet, aute sint culpa cupidatat ut deserunt sint occaecat exercitation amet, et enim ut tempor aute ut ullamco sed ut proident, commodo dolor sit laboris duis sit fugiat excepteur adipiscing id mollit pariatur. In mollit cillum ut in aliquip est magna duis minim esse proident, reprehenderit minim eiusmod lorem ut veniam, anim amet, dolor sed ex cillum.</w:t>
       </w:r>
     </w:p>
     <w:p>
@@ -2234,7 +2234,7 @@
       </w:pPr>
       <w:r>
         <w:rPr/>
-        <w:t xml:space="preserve">Maecenas mauris lectus, lobortis et purus mattis, blandit dictum tellus. </w:t>
+        <w:t xml:space="preserve">Enim ut commodo enim exercitation magna ut minim mollit</w:t>
       </w:r>
     </w:p>
     <w:p>
@@ -2271,7 +2271,7 @@
           <w:spacing w:val="0"/>
           <w:sz w:val="21"/>
         </w:rPr>
-        <w:t>Maecenas non lorem quis tellus placerat varius. Nulla facilisi. Aenean congue fringilla justo ut aliquam. Mauris id ex erat. Nunc vulputate neque vitae justo facilisis, non condimentum ante sagittis. Morbi viverra semper lorem nec molestie. Maecenas tincidunt est efficitur ligula euismod, sit amet ornare est vulputate.</w:t>
+        <w:t>Ex ad consequat. Dolor cillum sit qui veniam, lorem in occaecat eiusmod pariatur. Quis ea eu nisi voluptate proident, ipsum ad do et pariatur. Voluptate magna culpa officia dolore mollit consequat. Lorem ex labore cillum consequat. Sed eiusmod duis sunt amet, occaecat reprehenderit laboris minim.</w:t>
       </w:r>
     </w:p>
     <w:p>
@@ -2308,7 +2308,7 @@
           <w:spacing w:val="0"/>
           <w:sz w:val="21"/>
         </w:rPr>
-        <w:t>In non mauris justo. Duis vehicula mi vel mi pretium, a viverra erat efficitur. Cras aliquam est ac eros varius, id iaculis dui auctor. Duis pretium neque ligula, et pulvinar mi placerat et. Nulla nec nunc sit amet nunc posuere vestibulum. Ut id neque eget tortor mattis tristique. Donec ante est, blandit sit amet tristique vel, lacinia pulvinar arcu. Pellentesque scelerisque fermentum erat, id posuere justo pulvinar ut. Cras id eros sed enim aliquam lobortis. Sed lobortis nisl ut eros efficitur tincidunt. Cras justo mi, porttitor quis mattis vel, ultricies ut purus. Ut facilisis et lacus eu cursus.</w:t>
+        <w:t>Anim sit tempor est nostrud enim minim dolore deserunt consectetur in deserunt elit, ad culpa in ut quis anim dolore est consectetur exercitation voluptate sit ut esse est sunt est mollit qui aliqua. Sit exercitation irure nostrud voluptate reprehenderit ut nostrud velit irure occaecat duis enim dolore lorem magna ea lorem ut est pariatur. Commodo ut ad tempor aute tempor aliqua. Reprehenderit ut duis esse dolore labore dolor ut cupidatat reprehenderit cupidatat dolor ut in sed dolor sunt dolore anim aliquip quis ullamco aliquip sed ipsum nisi enim irure fugiat irure tempor officia labore mollit reprehenderit laboris.</w:t>
       </w:r>
     </w:p>
     <w:p>
@@ -2322,7 +2322,7 @@
       </w:pPr>
       <w:r>
         <w:rPr/>
-        <w:t xml:space="preserve">In eleifend velit vitae libero sollicitudin euismod. </w:t>
+        <w:t xml:space="preserve">Est amet, veniam, eu est deserunt</w:t>
       </w:r>
     </w:p>
     <w:p>
@@ -2359,7 +2359,7 @@
           <w:spacing w:val="0"/>
           <w:sz w:val="21"/>
         </w:rPr>
-        <w:t>Fusce vitae vestibulum velit. Pellentesque vulputate lectus quis pellentesque commodo. Aliquam erat volutpat. Vestibulum in egestas velit. Pellentesque fermentum nisl vitae fringilla venenatis. Etiam id mauris vitae orci maximus ultricies. Cras fringilla ipsum magna, in fringilla dui commodo a.</w:t>
+        <w:t>Est reprehenderit sit cillum in ullamco voluptate tempor excepteur tempor in culpa enim pariatur. Nisi reprehenderit nisi eiusmod ut fugiat incididunt commodo esse officia dolor excepteur adipiscing exercitation ex consectetur ad dolor cupidatat ex aliqua. Ullamco in ipsum.</w:t>
       </w:r>
     </w:p>
     <w:p>
@@ -2396,7 +2396,7 @@
           <w:spacing w:val="0"/>
           <w:sz w:val="21"/>
         </w:rPr>
-        <w:t>Etiam vehicula luctus fermentum. In vel metus congue, pulvinar lectus vel, fermentum dui. Maecenas ante orci, egestas ut aliquet sit amet, sagittis a magna. Aliquam ante quam, pellentesque ut dignissim quis, laoreet eget est. Aliquam erat volutpat. Class aptent taciti sociosqu ad litora torquent per conubia nostra, per inceptos himenaeos. Ut ullamcorper justo sapien, in cursus libero viverra eget. Vivamus auctor imperdiet urna, at pulvinar leo posuere laoreet. Suspendisse neque nisl, fringilla at iaculis scelerisque, ornare vel dolor. Ut et pulvinar nunc. Pellentesque fringilla mollis efficitur. Nullam venenatis commodo imperdiet. Morbi velit neque, semper quis lorem quis, efficitur dignissim ipsum. Ut ac lorem sed turpis imperdiet eleifend sit amet id sapien.</w:t>
+        <w:t>Irure voluptate enim ad voluptate fugiat amet, consectetur minim in veniam, fugiat veniam, duis veniam, lorem ut exercitation sint duis excepteur magna reprehenderit ut anim laboris esse veniam, deserunt velit ex in laboris sint sit commodo et dolore mollit proident, in sint incididunt sed do ut cillum voluptate id labore consequat. Veniam, deserunt eu enim ex ea voluptate ullamco do sed do esse ipsum incididunt fugiat voluptate laboris consectetur dolore magna esse in ut qui fugiat pariatur. Dolor ex fugiat qui est incididunt proident, dolore reprehenderit ad enim quis non irure ex id et reprehenderit aliqua. Mollit quis cillum eiusmod tempor amet, cupidatat excepteur in proident, reprehenderit nostrud laboris adipiscing.</w:t>
       </w:r>
     </w:p>
     <w:p>

</xml_diff>